<commit_message>
Updated README files for added clarity
</commit_message>
<xml_diff>
--- a/doc/Final Project Write Up.docx
+++ b/doc/Final Project Write Up.docx
@@ -65,24 +65,10 @@
     <w:p>
       <w:r>
         <w:tab/>
-      </w:r>
-      <w:r>
         <w:t>It is generally accepted that responding to climate change successfully will include a large shift in our energy infrastructure towa</w:t>
       </w:r>
       <w:r>
-        <w:t xml:space="preserve">rds renewable energy generation.  However, some people are unaware of the renewable energy potential on their own properties.  </w:t>
-      </w:r>
-      <w:r>
-        <w:t xml:space="preserve">This project outlines the design of an easy to use </w:t>
-      </w:r>
-      <w:r>
-        <w:t xml:space="preserve">script </w:t>
-      </w:r>
-      <w:r>
-        <w:t xml:space="preserve">that can predict solar energy generation for anyone in the world.  </w:t>
-      </w:r>
-      <w:r>
-        <w:t xml:space="preserve">Projects like this and others can help alleviate the lack of knowledge surrounding renewable energy generation potential. </w:t>
+        <w:t xml:space="preserve">rds renewable energy generation.  However, some people are unaware of the renewable energy potential on their own properties.  This project outlines the design of an easy to use script that can predict solar energy generation for anyone in the world.  Projects like this and others can help alleviate the lack of knowledge surrounding renewable energy generation potential. </w:t>
       </w:r>
     </w:p>
     <w:p>
@@ -2002,7 +1988,23 @@
           <w:sz w:val="24"/>
           <w:szCs w:val="24"/>
         </w:rPr>
-        <w:t xml:space="preserve">Using these variables, we can find express the </w:t>
+        <w:t>Us</w:t>
+      </w:r>
+      <w:r>
+        <w:rPr>
+          <w:rFonts w:eastAsiaTheme="minorEastAsia"/>
+          <w:sz w:val="24"/>
+          <w:szCs w:val="24"/>
+        </w:rPr>
+        <w:t>ing these variables, we can</w:t>
+      </w:r>
+      <w:r>
+        <w:rPr>
+          <w:rFonts w:eastAsiaTheme="minorEastAsia"/>
+          <w:sz w:val="24"/>
+          <w:szCs w:val="24"/>
+        </w:rPr>
+        <w:t xml:space="preserve"> express the </w:t>
       </w:r>
       <m:oMath>
         <m:func>
@@ -3984,13 +3986,11 @@
         <w:t xml:space="preserve"> a list of </w:t>
       </w:r>
       <w:r>
-        <w:t xml:space="preserve">Q </w:t>
-      </w:r>
-      <w:proofErr w:type="gramStart"/>
-      <w:r>
-        <w:t>for ever</w:t>
-      </w:r>
-      <w:proofErr w:type="gramEnd"/>
+        <w:t>Q for ever</w:t>
+      </w:r>
+      <w:r>
+        <w:t>y</w:t>
+      </w:r>
       <w:r>
         <w:t xml:space="preserve"> hour of the year, which can be graphed as power production over the year</w:t>
       </w:r>
@@ -4021,15 +4021,13 @@
       </w:r>
       <w:proofErr w:type="spellEnd"/>
       <w:r>
-        <w:t xml:space="preserve"> by a grid of squares.  Each square is 2.5 degrees in width and height, so the grid is 144 x 72 (longitude x latitude) and has a total of 10368 squares. Each number in the data is the average annual cloud cover percentage for a single square. The first number represents average cloud </w:t>
-      </w:r>
-      <w:proofErr w:type="gramStart"/>
-      <w:r>
-        <w:t>cover  in</w:t>
-      </w:r>
-      <w:proofErr w:type="gramEnd"/>
-      <w:r>
-        <w:t xml:space="preserve"> the -90 degrees latitude, -180 degrees longitude box. Longitude varies first, and begins at -180 degrees and proceeds eastward to +180 degrees. Latitude begins at -90 degrees and proceeds northward to +90 degrees.</w:t>
+        <w:t xml:space="preserve"> by a grid of squares.  Each square is 2.5 degrees in width and height, so the grid is 144 x 72 (longitude x latitude) and has a total of 10368 squares. Each number in the data is the average annual cloud cover percentage for a single square. The first number</w:t>
+      </w:r>
+      <w:r>
+        <w:t xml:space="preserve"> represents average cloud cover</w:t>
+      </w:r>
+      <w:r>
+        <w:t xml:space="preserve"> in the -90 degrees latitude, -180 degrees longitude box. Longitude varies first, and begins at -180 degrees and proceeds eastward to +180 degrees. Latitude begins at -90 degrees and proceeds northward to +90 degrees.</w:t>
       </w:r>
       <w:r>
         <w:t xml:space="preserve">  Based on the latitude and longitude input, the functions I developed </w:t>
@@ -4209,6 +4207,11 @@
       <w:r>
         <w:t>If I had more time to work on this code, I would continue to add more factors for specific site locations as well as test my predictions against real life examples.</w:t>
       </w:r>
+      <w:r>
+        <w:t xml:space="preserve"> It would also be useful to incorporate the value of solar electricity and provide payback period.  Additionally, the Power Output graph could use some formatting for visual appeal.</w:t>
+      </w:r>
+      <w:bookmarkStart w:id="0" w:name="_GoBack"/>
+      <w:bookmarkEnd w:id="0"/>
     </w:p>
     <w:p>
       <w:pPr>
@@ -4259,15 +4262,9 @@
         </w:rPr>
         <w:fldChar w:fldCharType="separate"/>
       </w:r>
-      <w:proofErr w:type="gramStart"/>
-      <w:r>
-        <w:t>Hartmann, D. L. (1994).</w:t>
-      </w:r>
-      <w:proofErr w:type="gramEnd"/>
-      <w:r>
-        <w:t xml:space="preserve"> </w:t>
-      </w:r>
-      <w:proofErr w:type="gramStart"/>
+      <w:r>
+        <w:t xml:space="preserve">Hartmann, D. L. (1994). </w:t>
+      </w:r>
       <w:r>
         <w:rPr>
           <w:i/>
@@ -4276,11 +4273,7 @@
         <w:t>Global Physical Climatology</w:t>
       </w:r>
       <w:r>
-        <w:t>.</w:t>
-      </w:r>
-      <w:proofErr w:type="gramEnd"/>
-      <w:r>
-        <w:t xml:space="preserve"> Academic Press.</w:t>
+        <w:t>. Academic Press.</w:t>
       </w:r>
     </w:p>
     <w:p>
@@ -4333,8 +4326,6 @@
       <w:r>
         <w:t xml:space="preserve">, K </w:t>
       </w:r>
-      <w:bookmarkStart w:id="0" w:name="_GoBack"/>
-      <w:bookmarkEnd w:id="0"/>
       <w:proofErr w:type="spellStart"/>
       <w:r>
         <w:t>Burkart</w:t>

</xml_diff>